<commit_message>
infrared revisions per #14
a) rewrote the English in the Description.docx to be more explanatory
of the overall methods
b) added some comments to both the C and Python source to explain the
interrupt handling logic
c) revised the filenames of corresponding (identical) in both folders
to be the same, in all cases simply "infrared.*" -- infrared.jpg,
infrared.docx, infrared.c, etc.
- fixed a few typos / formatting probs in earlier commits
</commit_message>
<xml_diff>
--- a/K47 User Manual/33_magneticHall/Description/magneticHall.docx
+++ b/K47 User Manual/33_magneticHall/Description/magneticHall.docx
@@ -1271,16 +1271,14 @@
         <w:rPr>
           <w:rFonts w:ascii="Courier" w:hAnsi="Courier" w:cs="Times New Roman"/>
           <w:color w:val="000000" w:themeColor="text1"/>
-          <w:sz w:val="28"/>
-          <w:szCs w:val="28"/>
-        </w:rPr>
-      </w:pPr>
-      <w:r>
-        <w:rPr>
-          <w:rFonts w:ascii="Courier" w:hAnsi="Courier" w:cs="Times New Roman"/>
-          <w:color w:val="000000" w:themeColor="text1"/>
-          <w:sz w:val="28"/>
-          <w:szCs w:val="28"/>
+          <w:sz w:val="24"/>
+        </w:rPr>
+      </w:pPr>
+      <w:r>
+        <w:rPr>
+          <w:rFonts w:ascii="Courier" w:hAnsi="Courier" w:cs="Times New Roman"/>
+          <w:color w:val="000000" w:themeColor="text1"/>
+          <w:sz w:val="24"/>
         </w:rPr>
         <w:t>Magnetic</w:t>
       </w:r>
@@ -1288,8 +1286,7 @@
         <w:rPr>
           <w:rFonts w:ascii="Courier" w:hAnsi="Courier" w:cs="Times New Roman"/>
           <w:color w:val="000000" w:themeColor="text1"/>
-          <w:sz w:val="28"/>
-          <w:szCs w:val="28"/>
+          <w:sz w:val="24"/>
         </w:rPr>
         <w:t xml:space="preserve"> Hall</w:t>
       </w:r>
@@ -1297,8 +1294,7 @@
         <w:rPr>
           <w:rFonts w:ascii="Courier" w:hAnsi="Courier" w:cs="Times New Roman"/>
           <w:color w:val="000000" w:themeColor="text1"/>
-          <w:sz w:val="28"/>
-          <w:szCs w:val="28"/>
+          <w:sz w:val="24"/>
         </w:rPr>
         <w:t xml:space="preserve"> Sensor pin position:</w:t>
       </w:r>
@@ -1314,16 +1310,14 @@
         <w:rPr>
           <w:rFonts w:ascii="Courier" w:hAnsi="Courier" w:cs="Times New Roman"/>
           <w:color w:val="000000" w:themeColor="text1"/>
-          <w:sz w:val="28"/>
-          <w:szCs w:val="28"/>
-        </w:rPr>
-      </w:pPr>
-      <w:r>
-        <w:rPr>
-          <w:rFonts w:ascii="Courier" w:hAnsi="Courier" w:cs="Times New Roman"/>
-          <w:color w:val="000000" w:themeColor="text1"/>
-          <w:sz w:val="28"/>
-          <w:szCs w:val="28"/>
+          <w:sz w:val="24"/>
+        </w:rPr>
+      </w:pPr>
+      <w:r>
+        <w:rPr>
+          <w:rFonts w:ascii="Courier" w:hAnsi="Courier" w:cs="Times New Roman"/>
+          <w:color w:val="000000" w:themeColor="text1"/>
+          <w:sz w:val="24"/>
         </w:rPr>
         <w:tab/>
         <w:t>"S"</w:t>
@@ -1332,33 +1326,29 @@
         <w:rPr>
           <w:rFonts w:ascii="Courier" w:hAnsi="Courier" w:cs="Times New Roman"/>
           <w:color w:val="000000" w:themeColor="text1"/>
-          <w:sz w:val="28"/>
-          <w:szCs w:val="28"/>
-        </w:rPr>
-        <w:tab/>
-      </w:r>
-      <w:r>
-        <w:rPr>
-          <w:rFonts w:ascii="Courier" w:hAnsi="Courier" w:cs="Times New Roman"/>
-          <w:sz w:val="30"/>
-          <w:szCs w:val="30"/>
+          <w:sz w:val="24"/>
+        </w:rPr>
+        <w:tab/>
+      </w:r>
+      <w:r>
+        <w:rPr>
+          <w:rFonts w:ascii="Courier" w:hAnsi="Courier" w:cs="Times New Roman"/>
+          <w:sz w:val="24"/>
         </w:rPr>
         <w:sym w:font="Symbol" w:char="F0AB"/>
       </w:r>
       <w:r>
         <w:rPr>
           <w:rFonts w:ascii="Courier" w:hAnsi="Courier" w:cs="Times New Roman"/>
-          <w:sz w:val="30"/>
-          <w:szCs w:val="30"/>
-        </w:rPr>
-        <w:tab/>
-      </w:r>
-      <w:r>
-        <w:rPr>
-          <w:rFonts w:ascii="Courier" w:hAnsi="Courier" w:cs="Times New Roman"/>
-          <w:color w:val="000000" w:themeColor="text1"/>
-          <w:sz w:val="28"/>
-          <w:szCs w:val="28"/>
+          <w:sz w:val="24"/>
+        </w:rPr>
+        <w:tab/>
+      </w:r>
+      <w:r>
+        <w:rPr>
+          <w:rFonts w:ascii="Courier" w:hAnsi="Courier" w:cs="Times New Roman"/>
+          <w:color w:val="000000" w:themeColor="text1"/>
+          <w:sz w:val="24"/>
         </w:rPr>
         <w:t>Raspberry Pi pin 11</w:t>
       </w:r>
@@ -1374,16 +1364,14 @@
         <w:rPr>
           <w:rFonts w:ascii="Courier" w:hAnsi="Courier" w:cs="Times New Roman"/>
           <w:color w:val="000000" w:themeColor="text1"/>
-          <w:sz w:val="28"/>
-          <w:szCs w:val="28"/>
-        </w:rPr>
-      </w:pPr>
-      <w:r>
-        <w:rPr>
-          <w:rFonts w:ascii="Courier" w:hAnsi="Courier" w:cs="Times New Roman"/>
-          <w:color w:val="000000" w:themeColor="text1"/>
-          <w:sz w:val="28"/>
-          <w:szCs w:val="28"/>
+          <w:sz w:val="24"/>
+        </w:rPr>
+      </w:pPr>
+      <w:r>
+        <w:rPr>
+          <w:rFonts w:ascii="Courier" w:hAnsi="Courier" w:cs="Times New Roman"/>
+          <w:color w:val="000000" w:themeColor="text1"/>
+          <w:sz w:val="24"/>
         </w:rPr>
         <w:tab/>
         <w:t>"+"</w:t>
@@ -1392,33 +1380,29 @@
         <w:rPr>
           <w:rFonts w:ascii="Courier" w:hAnsi="Courier" w:cs="Times New Roman"/>
           <w:color w:val="000000" w:themeColor="text1"/>
-          <w:sz w:val="28"/>
-          <w:szCs w:val="28"/>
-        </w:rPr>
-        <w:tab/>
-      </w:r>
-      <w:r>
-        <w:rPr>
-          <w:rFonts w:ascii="Courier" w:hAnsi="Courier" w:cs="Times New Roman"/>
-          <w:sz w:val="30"/>
-          <w:szCs w:val="30"/>
+          <w:sz w:val="24"/>
+        </w:rPr>
+        <w:tab/>
+      </w:r>
+      <w:r>
+        <w:rPr>
+          <w:rFonts w:ascii="Courier" w:hAnsi="Courier" w:cs="Times New Roman"/>
+          <w:sz w:val="24"/>
         </w:rPr>
         <w:sym w:font="Symbol" w:char="F0AB"/>
       </w:r>
       <w:r>
         <w:rPr>
           <w:rFonts w:ascii="Courier" w:hAnsi="Courier" w:cs="Times New Roman"/>
-          <w:sz w:val="30"/>
-          <w:szCs w:val="30"/>
-        </w:rPr>
-        <w:tab/>
-      </w:r>
-      <w:r>
-        <w:rPr>
-          <w:rFonts w:ascii="Courier" w:hAnsi="Courier" w:cs="Times New Roman"/>
-          <w:color w:val="000000" w:themeColor="text1"/>
-          <w:sz w:val="28"/>
-          <w:szCs w:val="28"/>
+          <w:sz w:val="24"/>
+        </w:rPr>
+        <w:tab/>
+      </w:r>
+      <w:r>
+        <w:rPr>
+          <w:rFonts w:ascii="Courier" w:hAnsi="Courier" w:cs="Times New Roman"/>
+          <w:color w:val="000000" w:themeColor="text1"/>
+          <w:sz w:val="24"/>
         </w:rPr>
         <w:t>Raspberry Pi +5V</w:t>
       </w:r>
@@ -1434,16 +1418,14 @@
         <w:rPr>
           <w:rFonts w:ascii="Courier" w:hAnsi="Courier" w:cs="Times New Roman"/>
           <w:color w:val="000000" w:themeColor="text1"/>
-          <w:sz w:val="28"/>
-          <w:szCs w:val="28"/>
-        </w:rPr>
-      </w:pPr>
-      <w:r>
-        <w:rPr>
-          <w:rFonts w:ascii="Courier" w:hAnsi="Courier" w:cs="Times New Roman"/>
-          <w:color w:val="000000" w:themeColor="text1"/>
-          <w:sz w:val="28"/>
-          <w:szCs w:val="28"/>
+          <w:sz w:val="24"/>
+        </w:rPr>
+      </w:pPr>
+      <w:r>
+        <w:rPr>
+          <w:rFonts w:ascii="Courier" w:hAnsi="Courier" w:cs="Times New Roman"/>
+          <w:color w:val="000000" w:themeColor="text1"/>
+          <w:sz w:val="24"/>
         </w:rPr>
         <w:tab/>
         <w:t>"-"</w:t>
@@ -1452,36 +1434,34 @@
         <w:rPr>
           <w:rFonts w:ascii="Courier" w:hAnsi="Courier" w:cs="Times New Roman"/>
           <w:color w:val="000000" w:themeColor="text1"/>
-          <w:sz w:val="28"/>
-          <w:szCs w:val="28"/>
-        </w:rPr>
-        <w:tab/>
-      </w:r>
-      <w:r>
-        <w:rPr>
-          <w:rFonts w:ascii="Courier" w:hAnsi="Courier" w:cs="Times New Roman"/>
-          <w:sz w:val="30"/>
-          <w:szCs w:val="30"/>
+          <w:sz w:val="24"/>
+        </w:rPr>
+        <w:tab/>
+      </w:r>
+      <w:r>
+        <w:rPr>
+          <w:rFonts w:ascii="Courier" w:hAnsi="Courier" w:cs="Times New Roman"/>
+          <w:sz w:val="24"/>
         </w:rPr>
         <w:sym w:font="Symbol" w:char="F0AB"/>
       </w:r>
       <w:r>
         <w:rPr>
           <w:rFonts w:ascii="Courier" w:hAnsi="Courier" w:cs="Times New Roman"/>
-          <w:sz w:val="30"/>
-          <w:szCs w:val="30"/>
-        </w:rPr>
-        <w:tab/>
-      </w:r>
-      <w:r>
-        <w:rPr>
-          <w:rFonts w:ascii="Courier" w:hAnsi="Courier" w:cs="Times New Roman"/>
-          <w:color w:val="000000" w:themeColor="text1"/>
-          <w:sz w:val="28"/>
-          <w:szCs w:val="28"/>
+          <w:sz w:val="24"/>
+        </w:rPr>
+        <w:tab/>
+      </w:r>
+      <w:r>
+        <w:rPr>
+          <w:rFonts w:ascii="Courier" w:hAnsi="Courier" w:cs="Times New Roman"/>
+          <w:color w:val="000000" w:themeColor="text1"/>
+          <w:sz w:val="24"/>
         </w:rPr>
         <w:t>Raspberry Pi GND</w:t>
       </w:r>
+      <w:bookmarkStart w:id="0" w:name="_GoBack"/>
+      <w:bookmarkEnd w:id="0"/>
     </w:p>
     <w:p>
       <w:pPr>
@@ -1494,16 +1474,14 @@
         <w:rPr>
           <w:rFonts w:ascii="Courier" w:hAnsi="Courier" w:cs="Times New Roman"/>
           <w:color w:val="000000" w:themeColor="text1"/>
-          <w:sz w:val="28"/>
-          <w:szCs w:val="28"/>
-        </w:rPr>
-      </w:pPr>
-      <w:r>
-        <w:rPr>
-          <w:rFonts w:ascii="Courier" w:hAnsi="Courier" w:cs="Times New Roman"/>
-          <w:color w:val="000000" w:themeColor="text1"/>
-          <w:sz w:val="28"/>
-          <w:szCs w:val="28"/>
+          <w:sz w:val="24"/>
+        </w:rPr>
+      </w:pPr>
+      <w:r>
+        <w:rPr>
+          <w:rFonts w:ascii="Courier" w:hAnsi="Courier" w:cs="Times New Roman"/>
+          <w:color w:val="000000" w:themeColor="text1"/>
+          <w:sz w:val="24"/>
         </w:rPr>
         <w:tab/>
       </w:r>
@@ -1519,16 +1497,14 @@
         <w:rPr>
           <w:rFonts w:ascii="Courier" w:hAnsi="Courier" w:cs="Times New Roman"/>
           <w:color w:val="000000" w:themeColor="text1"/>
-          <w:sz w:val="28"/>
-          <w:szCs w:val="28"/>
-        </w:rPr>
-      </w:pPr>
-      <w:r>
-        <w:rPr>
-          <w:rFonts w:ascii="Courier" w:hAnsi="Courier" w:cs="Times New Roman"/>
-          <w:color w:val="000000" w:themeColor="text1"/>
-          <w:sz w:val="28"/>
-          <w:szCs w:val="28"/>
+          <w:sz w:val="24"/>
+        </w:rPr>
+      </w:pPr>
+      <w:r>
+        <w:rPr>
+          <w:rFonts w:ascii="Courier" w:hAnsi="Courier" w:cs="Times New Roman"/>
+          <w:color w:val="000000" w:themeColor="text1"/>
+          <w:sz w:val="24"/>
         </w:rPr>
         <w:t>LED pin position:</w:t>
       </w:r>
@@ -1544,16 +1520,14 @@
         <w:rPr>
           <w:rFonts w:ascii="Courier" w:hAnsi="Courier" w:cs="Times New Roman"/>
           <w:color w:val="000000" w:themeColor="text1"/>
-          <w:sz w:val="28"/>
-          <w:szCs w:val="28"/>
-        </w:rPr>
-      </w:pPr>
-      <w:r>
-        <w:rPr>
-          <w:rFonts w:ascii="Courier" w:hAnsi="Courier" w:cs="Times New Roman"/>
-          <w:color w:val="000000" w:themeColor="text1"/>
-          <w:sz w:val="28"/>
-          <w:szCs w:val="28"/>
+          <w:sz w:val="24"/>
+        </w:rPr>
+      </w:pPr>
+      <w:r>
+        <w:rPr>
+          <w:rFonts w:ascii="Courier" w:hAnsi="Courier" w:cs="Times New Roman"/>
+          <w:color w:val="000000" w:themeColor="text1"/>
+          <w:sz w:val="24"/>
         </w:rPr>
         <w:tab/>
         <w:t>"S"</w:t>
@@ -1562,33 +1536,29 @@
         <w:rPr>
           <w:rFonts w:ascii="Courier" w:hAnsi="Courier" w:cs="Times New Roman"/>
           <w:color w:val="000000" w:themeColor="text1"/>
-          <w:sz w:val="28"/>
-          <w:szCs w:val="28"/>
-        </w:rPr>
-        <w:tab/>
-      </w:r>
-      <w:r>
-        <w:rPr>
-          <w:rFonts w:ascii="Courier" w:hAnsi="Courier" w:cs="Times New Roman"/>
-          <w:sz w:val="30"/>
-          <w:szCs w:val="30"/>
+          <w:sz w:val="24"/>
+        </w:rPr>
+        <w:tab/>
+      </w:r>
+      <w:r>
+        <w:rPr>
+          <w:rFonts w:ascii="Courier" w:hAnsi="Courier" w:cs="Times New Roman"/>
+          <w:sz w:val="24"/>
         </w:rPr>
         <w:sym w:font="Symbol" w:char="F0AB"/>
       </w:r>
       <w:r>
         <w:rPr>
           <w:rFonts w:ascii="Courier" w:hAnsi="Courier" w:cs="Times New Roman"/>
-          <w:sz w:val="30"/>
-          <w:szCs w:val="30"/>
-        </w:rPr>
-        <w:tab/>
-      </w:r>
-      <w:r>
-        <w:rPr>
-          <w:rFonts w:ascii="Courier" w:hAnsi="Courier" w:cs="Times New Roman"/>
-          <w:color w:val="000000" w:themeColor="text1"/>
-          <w:sz w:val="28"/>
-          <w:szCs w:val="28"/>
+          <w:sz w:val="24"/>
+        </w:rPr>
+        <w:tab/>
+      </w:r>
+      <w:r>
+        <w:rPr>
+          <w:rFonts w:ascii="Courier" w:hAnsi="Courier" w:cs="Times New Roman"/>
+          <w:color w:val="000000" w:themeColor="text1"/>
+          <w:sz w:val="24"/>
         </w:rPr>
         <w:t>Raspberry Pi pin 16</w:t>
       </w:r>
@@ -1604,16 +1574,14 @@
         <w:rPr>
           <w:rFonts w:ascii="Courier" w:hAnsi="Courier" w:cs="Times New Roman"/>
           <w:color w:val="000000" w:themeColor="text1"/>
-          <w:sz w:val="28"/>
-          <w:szCs w:val="28"/>
-        </w:rPr>
-      </w:pPr>
-      <w:r>
-        <w:rPr>
-          <w:rFonts w:ascii="Courier" w:hAnsi="Courier" w:cs="Times New Roman"/>
-          <w:color w:val="000000" w:themeColor="text1"/>
-          <w:sz w:val="28"/>
-          <w:szCs w:val="28"/>
+          <w:sz w:val="24"/>
+        </w:rPr>
+      </w:pPr>
+      <w:r>
+        <w:rPr>
+          <w:rFonts w:ascii="Courier" w:hAnsi="Courier" w:cs="Times New Roman"/>
+          <w:color w:val="000000" w:themeColor="text1"/>
+          <w:sz w:val="24"/>
         </w:rPr>
         <w:tab/>
         <w:t>"-"</w:t>
@@ -1622,33 +1590,29 @@
         <w:rPr>
           <w:rFonts w:ascii="Courier" w:hAnsi="Courier" w:cs="Times New Roman"/>
           <w:color w:val="000000" w:themeColor="text1"/>
-          <w:sz w:val="28"/>
-          <w:szCs w:val="28"/>
-        </w:rPr>
-        <w:tab/>
-      </w:r>
-      <w:r>
-        <w:rPr>
-          <w:rFonts w:ascii="Courier" w:hAnsi="Courier" w:cs="Times New Roman"/>
-          <w:sz w:val="30"/>
-          <w:szCs w:val="30"/>
+          <w:sz w:val="24"/>
+        </w:rPr>
+        <w:tab/>
+      </w:r>
+      <w:r>
+        <w:rPr>
+          <w:rFonts w:ascii="Courier" w:hAnsi="Courier" w:cs="Times New Roman"/>
+          <w:sz w:val="24"/>
         </w:rPr>
         <w:sym w:font="Symbol" w:char="F0AB"/>
       </w:r>
       <w:r>
         <w:rPr>
           <w:rFonts w:ascii="Courier" w:hAnsi="Courier" w:cs="Times New Roman"/>
-          <w:sz w:val="30"/>
-          <w:szCs w:val="30"/>
-        </w:rPr>
-        <w:tab/>
-      </w:r>
-      <w:r>
-        <w:rPr>
-          <w:rFonts w:ascii="Courier" w:hAnsi="Courier" w:cs="Times New Roman"/>
-          <w:color w:val="000000" w:themeColor="text1"/>
-          <w:sz w:val="28"/>
-          <w:szCs w:val="28"/>
+          <w:sz w:val="24"/>
+        </w:rPr>
+        <w:tab/>
+      </w:r>
+      <w:r>
+        <w:rPr>
+          <w:rFonts w:ascii="Courier" w:hAnsi="Courier" w:cs="Times New Roman"/>
+          <w:color w:val="000000" w:themeColor="text1"/>
+          <w:sz w:val="24"/>
         </w:rPr>
         <w:t>Raspberry Pi pin GND</w:t>
       </w:r>
@@ -1729,7 +1693,6 @@
           <w:rFonts w:ascii="Courier" w:hAnsi="Courier" w:cs="Times New Roman"/>
           <w:sz w:val="24"/>
         </w:rPr>
-        <w:lastRenderedPageBreak/>
         <w:t>#!/</w:t>
       </w:r>
       <w:proofErr w:type="spellStart"/>
@@ -1862,6 +1825,7 @@
           <w:rFonts w:ascii="Courier" w:hAnsi="Courier" w:cs="Times New Roman"/>
           <w:sz w:val="24"/>
         </w:rPr>
+        <w:lastRenderedPageBreak/>
         <w:t>SensorPin</w:t>
       </w:r>
       <w:proofErr w:type="spellEnd"/>
@@ -3416,7 +3380,6 @@
           <w:sz w:val="24"/>
           <w:szCs w:val="24"/>
         </w:rPr>
-        <w:lastRenderedPageBreak/>
         <w:tab/>
       </w:r>
       <w:r>
@@ -3624,6 +3587,7 @@
           <w:sz w:val="24"/>
           <w:szCs w:val="24"/>
         </w:rPr>
+        <w:lastRenderedPageBreak/>
         <w:tab/>
       </w:r>
       <w:proofErr w:type="gramStart"/>
@@ -4389,8 +4353,6 @@
           <w:sz w:val="24"/>
         </w:rPr>
       </w:pPr>
-      <w:bookmarkStart w:id="0" w:name="_GoBack"/>
-      <w:bookmarkEnd w:id="0"/>
     </w:p>
     <w:sectPr>
       <w:pgSz w:w="11906" w:h="16838"/>

</xml_diff>